<commit_message>
Add the required resources for the first visit
</commit_message>
<xml_diff>
--- a/Protocols/Guideline Breakdown.docx
+++ b/Protocols/Guideline Breakdown.docx
@@ -606,6 +606,308 @@
         <w:jc w:val="both"/>
         <w:rPr>
           <w:rFonts w:ascii="Calibri" w:hAnsi="Calibri" w:cs="Calibri"/>
+          <w:b/>
+          <w:bCs/>
+          <w:iCs/>
+          <w:u w:val="single"/>
+        </w:rPr>
+      </w:pPr>
+      <w:r>
+        <w:rPr>
+          <w:rFonts w:ascii="Calibri" w:hAnsi="Calibri" w:cs="Calibri"/>
+          <w:b/>
+          <w:bCs/>
+          <w:iCs/>
+          <w:u w:val="single"/>
+        </w:rPr>
+        <w:t>Required Resources:</w:t>
+      </w:r>
+    </w:p>
+    <w:p>
+      <w:pPr>
+        <w:pStyle w:val="ListParagraph"/>
+        <w:numPr>
+          <w:ilvl w:val="0"/>
+          <w:numId w:val="37"/>
+        </w:numPr>
+        <w:jc w:val="both"/>
+        <w:rPr>
+          <w:rFonts w:ascii="Calibri" w:hAnsi="Calibri" w:cs="Calibri"/>
+          <w:iCs/>
+        </w:rPr>
+      </w:pPr>
+      <w:r>
+        <w:rPr>
+          <w:rFonts w:ascii="Calibri" w:hAnsi="Calibri" w:cs="Calibri"/>
+          <w:iCs/>
+        </w:rPr>
+        <w:t>A physiotherapist for palpating and identifying bony landmarks</w:t>
+      </w:r>
+    </w:p>
+    <w:p>
+      <w:pPr>
+        <w:pStyle w:val="ListParagraph"/>
+        <w:numPr>
+          <w:ilvl w:val="0"/>
+          <w:numId w:val="37"/>
+        </w:numPr>
+        <w:jc w:val="both"/>
+        <w:rPr>
+          <w:rFonts w:ascii="Calibri" w:hAnsi="Calibri" w:cs="Calibri"/>
+          <w:iCs/>
+        </w:rPr>
+      </w:pPr>
+      <w:r>
+        <w:rPr>
+          <w:rFonts w:ascii="Calibri" w:hAnsi="Calibri" w:cs="Calibri"/>
+          <w:iCs/>
+        </w:rPr>
+        <w:t>Tape measure</w:t>
+      </w:r>
+    </w:p>
+    <w:p>
+      <w:pPr>
+        <w:pStyle w:val="ListParagraph"/>
+        <w:numPr>
+          <w:ilvl w:val="0"/>
+          <w:numId w:val="37"/>
+        </w:numPr>
+        <w:jc w:val="both"/>
+        <w:rPr>
+          <w:rFonts w:ascii="Calibri" w:hAnsi="Calibri" w:cs="Calibri"/>
+          <w:iCs/>
+        </w:rPr>
+      </w:pPr>
+      <w:r>
+        <w:rPr>
+          <w:rFonts w:ascii="Calibri" w:hAnsi="Calibri" w:cs="Calibri"/>
+          <w:iCs/>
+        </w:rPr>
+        <w:t>Ruler</w:t>
+      </w:r>
+    </w:p>
+    <w:p>
+      <w:pPr>
+        <w:pStyle w:val="ListParagraph"/>
+        <w:numPr>
+          <w:ilvl w:val="0"/>
+          <w:numId w:val="37"/>
+        </w:numPr>
+        <w:jc w:val="both"/>
+        <w:rPr>
+          <w:rFonts w:ascii="Calibri" w:hAnsi="Calibri" w:cs="Calibri"/>
+          <w:iCs/>
+        </w:rPr>
+      </w:pPr>
+      <w:r>
+        <w:rPr>
+          <w:rFonts w:ascii="Calibri" w:hAnsi="Calibri" w:cs="Calibri"/>
+          <w:iCs/>
+        </w:rPr>
+        <w:t>A marker for marking bony landmarks</w:t>
+      </w:r>
+    </w:p>
+    <w:p>
+      <w:pPr>
+        <w:pStyle w:val="ListParagraph"/>
+        <w:numPr>
+          <w:ilvl w:val="0"/>
+          <w:numId w:val="37"/>
+        </w:numPr>
+        <w:jc w:val="both"/>
+        <w:rPr>
+          <w:rFonts w:ascii="Calibri" w:hAnsi="Calibri" w:cs="Calibri"/>
+          <w:iCs/>
+        </w:rPr>
+      </w:pPr>
+      <w:r>
+        <w:rPr>
+          <w:rFonts w:ascii="Calibri" w:hAnsi="Calibri" w:cs="Calibri"/>
+          <w:iCs/>
+        </w:rPr>
+        <w:t>A calliper (large size to measure across IJ and C7)</w:t>
+      </w:r>
+    </w:p>
+    <w:p>
+      <w:pPr>
+        <w:pStyle w:val="ListParagraph"/>
+        <w:numPr>
+          <w:ilvl w:val="0"/>
+          <w:numId w:val="37"/>
+        </w:numPr>
+        <w:jc w:val="both"/>
+        <w:rPr>
+          <w:rFonts w:ascii="Calibri" w:hAnsi="Calibri" w:cs="Calibri"/>
+          <w:iCs/>
+        </w:rPr>
+      </w:pPr>
+      <w:r>
+        <w:rPr>
+          <w:rFonts w:ascii="Calibri" w:hAnsi="Calibri" w:cs="Calibri"/>
+          <w:iCs/>
+        </w:rPr>
+        <w:t>A goniometer to measure passive ROM</w:t>
+      </w:r>
+    </w:p>
+    <w:p>
+      <w:pPr>
+        <w:pStyle w:val="ListParagraph"/>
+        <w:numPr>
+          <w:ilvl w:val="0"/>
+          <w:numId w:val="37"/>
+        </w:numPr>
+        <w:jc w:val="both"/>
+        <w:rPr>
+          <w:rFonts w:ascii="Calibri" w:hAnsi="Calibri" w:cs="Calibri"/>
+          <w:iCs/>
+        </w:rPr>
+      </w:pPr>
+      <w:r>
+        <w:rPr>
+          <w:rFonts w:ascii="Calibri" w:hAnsi="Calibri" w:cs="Calibri"/>
+          <w:iCs/>
+        </w:rPr>
+        <w:t>A hand-held dynamometer</w:t>
+      </w:r>
+    </w:p>
+    <w:p>
+      <w:pPr>
+        <w:pStyle w:val="ListParagraph"/>
+        <w:numPr>
+          <w:ilvl w:val="0"/>
+          <w:numId w:val="37"/>
+        </w:numPr>
+        <w:jc w:val="both"/>
+        <w:rPr>
+          <w:rFonts w:ascii="Calibri" w:hAnsi="Calibri" w:cs="Calibri"/>
+          <w:iCs/>
+        </w:rPr>
+      </w:pPr>
+      <w:r>
+        <w:rPr>
+          <w:rFonts w:ascii="Calibri" w:hAnsi="Calibri" w:cs="Calibri"/>
+          <w:iCs/>
+        </w:rPr>
+        <w:t>A grip-strength</w:t>
+      </w:r>
+    </w:p>
+    <w:p>
+      <w:pPr>
+        <w:pStyle w:val="ListParagraph"/>
+        <w:numPr>
+          <w:ilvl w:val="0"/>
+          <w:numId w:val="37"/>
+        </w:numPr>
+        <w:jc w:val="both"/>
+        <w:rPr>
+          <w:rFonts w:ascii="Calibri" w:hAnsi="Calibri" w:cs="Calibri"/>
+          <w:iCs/>
+        </w:rPr>
+      </w:pPr>
+      <w:r>
+        <w:rPr>
+          <w:rFonts w:ascii="Calibri" w:hAnsi="Calibri" w:cs="Calibri"/>
+          <w:iCs/>
+        </w:rPr>
+        <w:t>A surface FES to identify which muscle can be activated</w:t>
+      </w:r>
+    </w:p>
+    <w:p>
+      <w:pPr>
+        <w:pStyle w:val="ListParagraph"/>
+        <w:numPr>
+          <w:ilvl w:val="0"/>
+          <w:numId w:val="37"/>
+        </w:numPr>
+        <w:jc w:val="both"/>
+        <w:rPr>
+          <w:rFonts w:ascii="Calibri" w:hAnsi="Calibri" w:cs="Calibri"/>
+          <w:iCs/>
+        </w:rPr>
+      </w:pPr>
+      <w:r>
+        <w:rPr>
+          <w:rFonts w:ascii="Calibri" w:hAnsi="Calibri" w:cs="Calibri"/>
+          <w:iCs/>
+        </w:rPr>
+        <w:t>A copy of COPM printed out for participant to take home and think about.</w:t>
+      </w:r>
+    </w:p>
+    <w:p>
+      <w:pPr>
+        <w:jc w:val="both"/>
+        <w:rPr>
+          <w:rFonts w:ascii="Calibri" w:hAnsi="Calibri" w:cs="Calibri"/>
+          <w:iCs/>
+        </w:rPr>
+      </w:pPr>
+    </w:p>
+    <w:p>
+      <w:pPr>
+        <w:jc w:val="both"/>
+        <w:rPr>
+          <w:rFonts w:ascii="Calibri" w:hAnsi="Calibri" w:cs="Calibri"/>
+          <w:iCs/>
+        </w:rPr>
+      </w:pPr>
+    </w:p>
+    <w:p>
+      <w:pPr>
+        <w:jc w:val="both"/>
+        <w:rPr>
+          <w:rFonts w:ascii="Calibri" w:hAnsi="Calibri" w:cs="Calibri"/>
+          <w:iCs/>
+        </w:rPr>
+      </w:pPr>
+    </w:p>
+    <w:p>
+      <w:pPr>
+        <w:jc w:val="both"/>
+        <w:rPr>
+          <w:rFonts w:ascii="Calibri" w:hAnsi="Calibri" w:cs="Calibri"/>
+          <w:iCs/>
+        </w:rPr>
+      </w:pPr>
+    </w:p>
+    <w:p>
+      <w:pPr>
+        <w:jc w:val="both"/>
+        <w:rPr>
+          <w:rFonts w:ascii="Calibri" w:hAnsi="Calibri" w:cs="Calibri"/>
+          <w:iCs/>
+        </w:rPr>
+      </w:pPr>
+    </w:p>
+    <w:p>
+      <w:pPr>
+        <w:jc w:val="both"/>
+        <w:rPr>
+          <w:rFonts w:ascii="Calibri" w:hAnsi="Calibri" w:cs="Calibri"/>
+          <w:iCs/>
+        </w:rPr>
+      </w:pPr>
+    </w:p>
+    <w:p>
+      <w:pPr>
+        <w:jc w:val="both"/>
+        <w:rPr>
+          <w:rFonts w:ascii="Calibri" w:hAnsi="Calibri" w:cs="Calibri"/>
+          <w:i/>
+        </w:rPr>
+      </w:pPr>
+      <w:r>
+        <w:rPr>
+          <w:rFonts w:ascii="Calibri" w:hAnsi="Calibri" w:cs="Calibri"/>
+          <w:i/>
+        </w:rPr>
+        <w:br w:type="page"/>
+      </w:r>
+    </w:p>
+    <w:p>
+      <w:pPr>
+        <w:jc w:val="both"/>
+        <w:rPr>
+          <w:rFonts w:ascii="Calibri" w:hAnsi="Calibri" w:cs="Calibri"/>
           <w:i/>
           <w:iCs/>
           <w:u w:val="single"/>
@@ -618,6 +920,7 @@
           <w:iCs/>
           <w:u w:val="single"/>
         </w:rPr>
+        <w:lastRenderedPageBreak/>
         <w:t>1 of 5. Scale/Ruler/ tape measure/ calliper</w:t>
       </w:r>
     </w:p>
@@ -1722,15 +2025,7 @@
                 <w:bCs/>
                 <w:iCs/>
               </w:rPr>
-              <w:t xml:space="preserve"> </w:t>
-            </w:r>
-            <w:r>
-              <w:rPr>
-                <w:rFonts w:ascii="Calibri" w:hAnsi="Calibri" w:cs="Calibri"/>
-                <w:bCs/>
-                <w:iCs/>
-              </w:rPr>
-              <w:t>(</w:t>
+              <w:t xml:space="preserve"> (</w:t>
             </w:r>
             <w:r>
               <w:rPr>
@@ -2534,15 +2829,7 @@
         <w:rPr>
           <w:rFonts w:ascii="Calibri" w:hAnsi="Calibri" w:cs="Calibri"/>
         </w:rPr>
-        <w:t xml:space="preserve"> </w:t>
-      </w:r>
-      <w:bookmarkStart w:id="0" w:name="_GoBack"/>
-      <w:bookmarkEnd w:id="0"/>
-      <w:r>
-        <w:rPr>
-          <w:rFonts w:ascii="Calibri" w:hAnsi="Calibri" w:cs="Calibri"/>
-        </w:rPr>
-        <w:t>* might not be possible</w:t>
+        <w:t xml:space="preserve"> * might not be possible</w:t>
       </w:r>
     </w:p>
     <w:p>
@@ -2584,6 +2871,58 @@
           <w:rFonts w:ascii="Calibri" w:hAnsi="Calibri" w:cs="Calibri"/>
         </w:rPr>
       </w:pPr>
+    </w:p>
+    <w:p>
+      <w:pPr>
+        <w:pStyle w:val="ListParagraph"/>
+        <w:ind w:left="1080"/>
+        <w:jc w:val="both"/>
+        <w:rPr>
+          <w:rFonts w:ascii="Calibri" w:hAnsi="Calibri" w:cs="Calibri"/>
+        </w:rPr>
+      </w:pPr>
+    </w:p>
+    <w:p>
+      <w:pPr>
+        <w:pStyle w:val="ListParagraph"/>
+        <w:ind w:left="1080"/>
+        <w:jc w:val="both"/>
+        <w:rPr>
+          <w:rFonts w:ascii="Calibri" w:hAnsi="Calibri" w:cs="Calibri"/>
+        </w:rPr>
+      </w:pPr>
+    </w:p>
+    <w:p>
+      <w:pPr>
+        <w:pStyle w:val="ListParagraph"/>
+        <w:ind w:left="1080"/>
+        <w:jc w:val="both"/>
+        <w:rPr>
+          <w:rFonts w:ascii="Calibri" w:hAnsi="Calibri" w:cs="Calibri"/>
+        </w:rPr>
+      </w:pPr>
+    </w:p>
+    <w:p>
+      <w:pPr>
+        <w:pStyle w:val="ListParagraph"/>
+        <w:ind w:left="1080"/>
+        <w:jc w:val="both"/>
+        <w:rPr>
+          <w:rFonts w:ascii="Calibri" w:hAnsi="Calibri" w:cs="Calibri"/>
+        </w:rPr>
+      </w:pPr>
+    </w:p>
+    <w:p>
+      <w:pPr>
+        <w:pStyle w:val="ListParagraph"/>
+        <w:ind w:left="1080"/>
+        <w:jc w:val="both"/>
+        <w:rPr>
+          <w:rFonts w:ascii="Calibri" w:hAnsi="Calibri" w:cs="Calibri"/>
+        </w:rPr>
+      </w:pPr>
+      <w:bookmarkStart w:id="0" w:name="_GoBack"/>
+      <w:bookmarkEnd w:id="0"/>
     </w:p>
     <w:p>
       <w:pPr>
@@ -12649,6 +12988,95 @@
     </w:lvl>
   </w:abstractNum>
   <w:abstractNum w:abstractNumId="24" w15:restartNumberingAfterBreak="0">
+    <w:nsid w:val="577909DA"/>
+    <w:multiLevelType w:val="hybridMultilevel"/>
+    <w:tmpl w:val="03FAEEBC"/>
+    <w:lvl w:ilvl="0" w:tplc="0809000F">
+      <w:start w:val="1"/>
+      <w:numFmt w:val="decimal"/>
+      <w:lvlText w:val="%1."/>
+      <w:lvlJc w:val="left"/>
+      <w:pPr>
+        <w:ind w:left="720" w:hanging="360"/>
+      </w:pPr>
+      <w:rPr>
+        <w:rFonts w:hint="default"/>
+      </w:rPr>
+    </w:lvl>
+    <w:lvl w:ilvl="1" w:tplc="08090019" w:tentative="1">
+      <w:start w:val="1"/>
+      <w:numFmt w:val="lowerLetter"/>
+      <w:lvlText w:val="%2."/>
+      <w:lvlJc w:val="left"/>
+      <w:pPr>
+        <w:ind w:left="1440" w:hanging="360"/>
+      </w:pPr>
+    </w:lvl>
+    <w:lvl w:ilvl="2" w:tplc="0809001B" w:tentative="1">
+      <w:start w:val="1"/>
+      <w:numFmt w:val="lowerRoman"/>
+      <w:lvlText w:val="%3."/>
+      <w:lvlJc w:val="right"/>
+      <w:pPr>
+        <w:ind w:left="2160" w:hanging="180"/>
+      </w:pPr>
+    </w:lvl>
+    <w:lvl w:ilvl="3" w:tplc="0809000F" w:tentative="1">
+      <w:start w:val="1"/>
+      <w:numFmt w:val="decimal"/>
+      <w:lvlText w:val="%4."/>
+      <w:lvlJc w:val="left"/>
+      <w:pPr>
+        <w:ind w:left="2880" w:hanging="360"/>
+      </w:pPr>
+    </w:lvl>
+    <w:lvl w:ilvl="4" w:tplc="08090019" w:tentative="1">
+      <w:start w:val="1"/>
+      <w:numFmt w:val="lowerLetter"/>
+      <w:lvlText w:val="%5."/>
+      <w:lvlJc w:val="left"/>
+      <w:pPr>
+        <w:ind w:left="3600" w:hanging="360"/>
+      </w:pPr>
+    </w:lvl>
+    <w:lvl w:ilvl="5" w:tplc="0809001B" w:tentative="1">
+      <w:start w:val="1"/>
+      <w:numFmt w:val="lowerRoman"/>
+      <w:lvlText w:val="%6."/>
+      <w:lvlJc w:val="right"/>
+      <w:pPr>
+        <w:ind w:left="4320" w:hanging="180"/>
+      </w:pPr>
+    </w:lvl>
+    <w:lvl w:ilvl="6" w:tplc="0809000F" w:tentative="1">
+      <w:start w:val="1"/>
+      <w:numFmt w:val="decimal"/>
+      <w:lvlText w:val="%7."/>
+      <w:lvlJc w:val="left"/>
+      <w:pPr>
+        <w:ind w:left="5040" w:hanging="360"/>
+      </w:pPr>
+    </w:lvl>
+    <w:lvl w:ilvl="7" w:tplc="08090019" w:tentative="1">
+      <w:start w:val="1"/>
+      <w:numFmt w:val="lowerLetter"/>
+      <w:lvlText w:val="%8."/>
+      <w:lvlJc w:val="left"/>
+      <w:pPr>
+        <w:ind w:left="5760" w:hanging="360"/>
+      </w:pPr>
+    </w:lvl>
+    <w:lvl w:ilvl="8" w:tplc="0809001B" w:tentative="1">
+      <w:start w:val="1"/>
+      <w:numFmt w:val="lowerRoman"/>
+      <w:lvlText w:val="%9."/>
+      <w:lvlJc w:val="right"/>
+      <w:pPr>
+        <w:ind w:left="6480" w:hanging="180"/>
+      </w:pPr>
+    </w:lvl>
+  </w:abstractNum>
+  <w:abstractNum w:abstractNumId="25" w15:restartNumberingAfterBreak="0">
     <w:nsid w:val="5BF9294F"/>
     <w:multiLevelType w:val="hybridMultilevel"/>
     <w:tmpl w:val="E75C4D34"/>
@@ -12734,7 +13162,7 @@
       </w:pPr>
     </w:lvl>
   </w:abstractNum>
-  <w:abstractNum w:abstractNumId="25" w15:restartNumberingAfterBreak="0">
+  <w:abstractNum w:abstractNumId="26" w15:restartNumberingAfterBreak="0">
     <w:nsid w:val="602838EA"/>
     <w:multiLevelType w:val="hybridMultilevel"/>
     <w:tmpl w:val="6A581F02"/>
@@ -12820,7 +13248,7 @@
       </w:pPr>
     </w:lvl>
   </w:abstractNum>
-  <w:abstractNum w:abstractNumId="26" w15:restartNumberingAfterBreak="0">
+  <w:abstractNum w:abstractNumId="27" w15:restartNumberingAfterBreak="0">
     <w:nsid w:val="60A56EDB"/>
     <w:multiLevelType w:val="hybridMultilevel"/>
     <w:tmpl w:val="F70ADEF4"/>
@@ -12909,7 +13337,7 @@
       </w:pPr>
     </w:lvl>
   </w:abstractNum>
-  <w:abstractNum w:abstractNumId="27" w15:restartNumberingAfterBreak="0">
+  <w:abstractNum w:abstractNumId="28" w15:restartNumberingAfterBreak="0">
     <w:nsid w:val="60D75983"/>
     <w:multiLevelType w:val="hybridMultilevel"/>
     <w:tmpl w:val="7C38F980"/>
@@ -12998,7 +13426,7 @@
       </w:pPr>
     </w:lvl>
   </w:abstractNum>
-  <w:abstractNum w:abstractNumId="28" w15:restartNumberingAfterBreak="0">
+  <w:abstractNum w:abstractNumId="29" w15:restartNumberingAfterBreak="0">
     <w:nsid w:val="644A353B"/>
     <w:multiLevelType w:val="hybridMultilevel"/>
     <w:tmpl w:val="C8867494"/>
@@ -13084,7 +13512,7 @@
       </w:pPr>
     </w:lvl>
   </w:abstractNum>
-  <w:abstractNum w:abstractNumId="29" w15:restartNumberingAfterBreak="0">
+  <w:abstractNum w:abstractNumId="30" w15:restartNumberingAfterBreak="0">
     <w:nsid w:val="682C244B"/>
     <w:multiLevelType w:val="hybridMultilevel"/>
     <w:tmpl w:val="0FF6CBE0"/>
@@ -13170,7 +13598,7 @@
       </w:pPr>
     </w:lvl>
   </w:abstractNum>
-  <w:abstractNum w:abstractNumId="30" w15:restartNumberingAfterBreak="0">
+  <w:abstractNum w:abstractNumId="31" w15:restartNumberingAfterBreak="0">
     <w:nsid w:val="68FD0FAE"/>
     <w:multiLevelType w:val="hybridMultilevel"/>
     <w:tmpl w:val="067627EE"/>
@@ -13256,7 +13684,7 @@
       </w:pPr>
     </w:lvl>
   </w:abstractNum>
-  <w:abstractNum w:abstractNumId="31" w15:restartNumberingAfterBreak="0">
+  <w:abstractNum w:abstractNumId="32" w15:restartNumberingAfterBreak="0">
     <w:nsid w:val="6986747D"/>
     <w:multiLevelType w:val="hybridMultilevel"/>
     <w:tmpl w:val="526698E0"/>
@@ -13345,7 +13773,7 @@
       </w:pPr>
     </w:lvl>
   </w:abstractNum>
-  <w:abstractNum w:abstractNumId="32" w15:restartNumberingAfterBreak="0">
+  <w:abstractNum w:abstractNumId="33" w15:restartNumberingAfterBreak="0">
     <w:nsid w:val="6CE314EE"/>
     <w:multiLevelType w:val="hybridMultilevel"/>
     <w:tmpl w:val="CC78CD2A"/>
@@ -13431,7 +13859,7 @@
       </w:pPr>
     </w:lvl>
   </w:abstractNum>
-  <w:abstractNum w:abstractNumId="33" w15:restartNumberingAfterBreak="0">
+  <w:abstractNum w:abstractNumId="34" w15:restartNumberingAfterBreak="0">
     <w:nsid w:val="6E8A03D8"/>
     <w:multiLevelType w:val="hybridMultilevel"/>
     <w:tmpl w:val="3ED26438"/>
@@ -13517,7 +13945,7 @@
       </w:pPr>
     </w:lvl>
   </w:abstractNum>
-  <w:abstractNum w:abstractNumId="34" w15:restartNumberingAfterBreak="0">
+  <w:abstractNum w:abstractNumId="35" w15:restartNumberingAfterBreak="0">
     <w:nsid w:val="7AB5434B"/>
     <w:multiLevelType w:val="hybridMultilevel"/>
     <w:tmpl w:val="CA468180"/>
@@ -13606,7 +14034,7 @@
       </w:pPr>
     </w:lvl>
   </w:abstractNum>
-  <w:abstractNum w:abstractNumId="35" w15:restartNumberingAfterBreak="0">
+  <w:abstractNum w:abstractNumId="36" w15:restartNumberingAfterBreak="0">
     <w:nsid w:val="7D1902BD"/>
     <w:multiLevelType w:val="hybridMultilevel"/>
     <w:tmpl w:val="529ED738"/>
@@ -13723,7 +14151,7 @@
     <w:abstractNumId w:val="2"/>
   </w:num>
   <w:num w:numId="10">
-    <w:abstractNumId w:val="29"/>
+    <w:abstractNumId w:val="30"/>
   </w:num>
   <w:num w:numId="11">
     <w:abstractNumId w:val="14"/>
@@ -13732,7 +14160,7 @@
     <w:abstractNumId w:val="12"/>
   </w:num>
   <w:num w:numId="13">
-    <w:abstractNumId w:val="25"/>
+    <w:abstractNumId w:val="26"/>
   </w:num>
   <w:num w:numId="14">
     <w:abstractNumId w:val="13"/>
@@ -13741,16 +14169,16 @@
     <w:abstractNumId w:val="5"/>
   </w:num>
   <w:num w:numId="16">
-    <w:abstractNumId w:val="28"/>
+    <w:abstractNumId w:val="29"/>
   </w:num>
   <w:num w:numId="17">
-    <w:abstractNumId w:val="24"/>
+    <w:abstractNumId w:val="25"/>
   </w:num>
   <w:num w:numId="18">
     <w:abstractNumId w:val="4"/>
   </w:num>
   <w:num w:numId="19">
-    <w:abstractNumId w:val="32"/>
+    <w:abstractNumId w:val="33"/>
   </w:num>
   <w:num w:numId="20">
     <w:abstractNumId w:val="0"/>
@@ -13759,10 +14187,10 @@
     <w:abstractNumId w:val="10"/>
   </w:num>
   <w:num w:numId="22">
-    <w:abstractNumId w:val="33"/>
+    <w:abstractNumId w:val="34"/>
   </w:num>
   <w:num w:numId="23">
-    <w:abstractNumId w:val="30"/>
+    <w:abstractNumId w:val="31"/>
   </w:num>
   <w:num w:numId="24">
     <w:abstractNumId w:val="21"/>
@@ -13783,7 +14211,7 @@
     <w:abstractNumId w:val="16"/>
   </w:num>
   <w:num w:numId="30">
-    <w:abstractNumId w:val="34"/>
+    <w:abstractNumId w:val="35"/>
   </w:num>
   <w:num w:numId="31">
     <w:abstractNumId w:val="18"/>
@@ -13792,16 +14220,19 @@
     <w:abstractNumId w:val="19"/>
   </w:num>
   <w:num w:numId="33">
-    <w:abstractNumId w:val="31"/>
+    <w:abstractNumId w:val="32"/>
   </w:num>
   <w:num w:numId="34">
-    <w:abstractNumId w:val="35"/>
+    <w:abstractNumId w:val="36"/>
   </w:num>
   <w:num w:numId="35">
+    <w:abstractNumId w:val="28"/>
+  </w:num>
+  <w:num w:numId="36">
     <w:abstractNumId w:val="27"/>
   </w:num>
-  <w:num w:numId="36">
-    <w:abstractNumId w:val="26"/>
+  <w:num w:numId="37">
+    <w:abstractNumId w:val="24"/>
   </w:num>
 </w:numbering>
 </file>
@@ -13929,6 +14360,7 @@
     <w:lsdException w:name="HTML Sample" w:semiHidden="1" w:unhideWhenUsed="1"/>
     <w:lsdException w:name="HTML Typewriter" w:semiHidden="1" w:unhideWhenUsed="1"/>
     <w:lsdException w:name="HTML Variable" w:semiHidden="1" w:unhideWhenUsed="1"/>
+    <w:lsdException w:name="Normal Table" w:semiHidden="1" w:unhideWhenUsed="1"/>
     <w:lsdException w:name="annotation subject" w:semiHidden="1" w:unhideWhenUsed="1"/>
     <w:lsdException w:name="No List" w:semiHidden="1" w:unhideWhenUsed="1"/>
     <w:lsdException w:name="Outline List 1" w:semiHidden="1" w:unhideWhenUsed="1"/>
@@ -13975,8 +14407,10 @@
     <w:lsdException w:name="Table Subtle 2" w:semiHidden="1" w:unhideWhenUsed="1"/>
     <w:lsdException w:name="Table Web 1" w:semiHidden="1" w:unhideWhenUsed="1"/>
     <w:lsdException w:name="Table Web 2" w:semiHidden="1" w:unhideWhenUsed="1"/>
+    <w:lsdException w:name="Table Web 3" w:semiHidden="1" w:unhideWhenUsed="1"/>
     <w:lsdException w:name="Balloon Text" w:semiHidden="1" w:unhideWhenUsed="1"/>
     <w:lsdException w:name="Table Grid" w:uiPriority="39"/>
+    <w:lsdException w:name="Table Theme" w:semiHidden="1" w:unhideWhenUsed="1"/>
     <w:lsdException w:name="Placeholder Text" w:semiHidden="1"/>
     <w:lsdException w:name="No Spacing" w:uiPriority="1" w:qFormat="1"/>
     <w:lsdException w:name="Light Shading" w:uiPriority="60"/>
@@ -14753,7 +15187,7 @@
 </file>
 
 <file path=customXml/itemProps1.xml><?xml version="1.0" encoding="utf-8"?>
-<ds:datastoreItem xmlns:ds="http://schemas.openxmlformats.org/officeDocument/2006/customXml" ds:itemID="{963330C8-A6A4-4119-A92B-AAC4BCE612E8}">
+<ds:datastoreItem xmlns:ds="http://schemas.openxmlformats.org/officeDocument/2006/customXml" ds:itemID="{65378495-A943-404E-B194-DBF9828D57FA}">
   <ds:schemaRefs>
     <ds:schemaRef ds:uri="http://schemas.openxmlformats.org/officeDocument/2006/bibliography"/>
   </ds:schemaRefs>

</xml_diff>